<commit_message>
Added csrf_attack, more security-tests, updated be & fe.
</commit_message>
<xml_diff>
--- a/Notite.docx
+++ b/Notite.docx
@@ -936,6 +936,300 @@
           <w:lang w:val="en-US"/>
         </w:rPr>
         <w:t>('admin2', 'root123', 'ADMIN');</w:t>
+      </w:r>
+    </w:p>
+    <w:p>
+      <w:pPr>
+        <w:rPr>
+          <w:lang w:val="en-US"/>
+        </w:rPr>
+      </w:pPr>
+    </w:p>
+    <w:p>
+      <w:pPr>
+        <w:rPr>
+          <w:lang w:val="en-US"/>
+        </w:rPr>
+      </w:pPr>
+      <w:r>
+        <w:rPr>
+          <w:lang w:val="en-US"/>
+        </w:rPr>
+        <w:t>CREATE TABLE IF NOT EXISTS cf_users (</w:t>
+      </w:r>
+    </w:p>
+    <w:p>
+      <w:pPr>
+        <w:rPr>
+          <w:lang w:val="en-US"/>
+        </w:rPr>
+      </w:pPr>
+      <w:r>
+        <w:rPr>
+          <w:lang w:val="en-US"/>
+        </w:rPr>
+        <w:t xml:space="preserve">    id SERIAL PRIMARY KEY,</w:t>
+      </w:r>
+    </w:p>
+    <w:p>
+      <w:pPr>
+        <w:rPr>
+          <w:lang w:val="en-US"/>
+        </w:rPr>
+      </w:pPr>
+      <w:r>
+        <w:rPr>
+          <w:lang w:val="en-US"/>
+        </w:rPr>
+        <w:t xml:space="preserve">    username VARCHAR(255) UNIQUE NOT NULL,</w:t>
+      </w:r>
+    </w:p>
+    <w:p>
+      <w:pPr>
+        <w:rPr>
+          <w:lang w:val="en-US"/>
+        </w:rPr>
+      </w:pPr>
+      <w:r>
+        <w:rPr>
+          <w:lang w:val="en-US"/>
+        </w:rPr>
+        <w:t xml:space="preserve">    password VARCHAR(255) NOT NULL,  -- Stocăm parola în format MD5 (nesigur)</w:t>
+      </w:r>
+    </w:p>
+    <w:p>
+      <w:pPr>
+        <w:rPr>
+          <w:lang w:val="en-US"/>
+        </w:rPr>
+      </w:pPr>
+      <w:r>
+        <w:rPr>
+          <w:lang w:val="en-US"/>
+        </w:rPr>
+        <w:t xml:space="preserve">    email VARCHAR(255) NOT NULL</w:t>
+      </w:r>
+    </w:p>
+    <w:p>
+      <w:pPr>
+        <w:rPr>
+          <w:lang w:val="en-US"/>
+        </w:rPr>
+      </w:pPr>
+      <w:r>
+        <w:rPr>
+          <w:lang w:val="en-US"/>
+        </w:rPr>
+        <w:t>);</w:t>
+      </w:r>
+    </w:p>
+    <w:p>
+      <w:pPr>
+        <w:rPr>
+          <w:lang w:val="en-US"/>
+        </w:rPr>
+      </w:pPr>
+      <w:r>
+        <w:rPr>
+          <w:lang w:val="en-US"/>
+        </w:rPr>
+        <w:lastRenderedPageBreak/>
+        <w:t>INSERT INTO cf_users (username, password, email) VALUES</w:t>
+      </w:r>
+    </w:p>
+    <w:p>
+      <w:pPr>
+        <w:rPr>
+          <w:lang w:val="en-US"/>
+        </w:rPr>
+      </w:pPr>
+      <w:r>
+        <w:rPr>
+          <w:lang w:val="en-US"/>
+        </w:rPr>
+        <w:t>('lorinspan', '</w:t>
+      </w:r>
+      <w:r>
+        <w:t xml:space="preserve"> </w:t>
+      </w:r>
+      <w:r>
+        <w:rPr>
+          <w:lang w:val="en-US"/>
+        </w:rPr>
+        <w:t>fac0ca33fa0b047f25b1b8b894dee2d6</w:t>
+      </w:r>
+      <w:r>
+        <w:rPr>
+          <w:lang w:val="en-US"/>
+        </w:rPr>
+        <w:t>', 'lorinspanx@gmail.com')</w:t>
+      </w:r>
+    </w:p>
+    <w:p>
+      <w:pPr>
+        <w:rPr>
+          <w:lang w:val="en-US"/>
+        </w:rPr>
+      </w:pPr>
+    </w:p>
+    <w:p>
+      <w:pPr>
+        <w:rPr>
+          <w:lang w:val="en-US"/>
+        </w:rPr>
+      </w:pPr>
+    </w:p>
+    <w:p>
+      <w:pPr>
+        <w:rPr>
+          <w:lang w:val="en-US"/>
+        </w:rPr>
+      </w:pPr>
+    </w:p>
+    <w:p>
+      <w:pPr>
+        <w:rPr>
+          <w:lang w:val="en-US"/>
+        </w:rPr>
+      </w:pPr>
+    </w:p>
+    <w:p>
+      <w:pPr>
+        <w:rPr>
+          <w:lang w:val="en-US"/>
+        </w:rPr>
+      </w:pPr>
+    </w:p>
+    <w:p>
+      <w:pPr>
+        <w:rPr>
+          <w:lang w:val="en-US"/>
+        </w:rPr>
+      </w:pPr>
+    </w:p>
+    <w:p>
+      <w:pPr>
+        <w:rPr>
+          <w:lang w:val="en-US"/>
+        </w:rPr>
+      </w:pPr>
+    </w:p>
+    <w:p>
+      <w:pPr>
+        <w:rPr>
+          <w:lang w:val="en-US"/>
+        </w:rPr>
+      </w:pPr>
+    </w:p>
+    <w:p>
+      <w:pPr>
+        <w:rPr>
+          <w:lang w:val="en-US"/>
+        </w:rPr>
+      </w:pPr>
+    </w:p>
+    <w:p>
+      <w:pPr>
+        <w:rPr>
+          <w:lang w:val="en-US"/>
+        </w:rPr>
+      </w:pPr>
+    </w:p>
+    <w:p>
+      <w:pPr>
+        <w:rPr>
+          <w:lang w:val="en-US"/>
+        </w:rPr>
+      </w:pPr>
+    </w:p>
+    <w:p>
+      <w:pPr>
+        <w:rPr>
+          <w:lang w:val="en-US"/>
+        </w:rPr>
+      </w:pPr>
+    </w:p>
+    <w:p>
+      <w:pPr>
+        <w:rPr>
+          <w:lang w:val="en-US"/>
+        </w:rPr>
+      </w:pPr>
+    </w:p>
+    <w:p>
+      <w:pPr>
+        <w:rPr>
+          <w:lang w:val="en-US"/>
+        </w:rPr>
+      </w:pPr>
+    </w:p>
+    <w:p>
+      <w:pPr>
+        <w:rPr>
+          <w:lang w:val="en-US"/>
+        </w:rPr>
+      </w:pPr>
+    </w:p>
+    <w:p>
+      <w:pPr>
+        <w:rPr>
+          <w:lang w:val="en-US"/>
+        </w:rPr>
+      </w:pPr>
+    </w:p>
+    <w:p>
+      <w:pPr>
+        <w:rPr>
+          <w:lang w:val="en-US"/>
+        </w:rPr>
+      </w:pPr>
+    </w:p>
+    <w:p>
+      <w:pPr>
+        <w:rPr>
+          <w:lang w:val="en-US"/>
+        </w:rPr>
+      </w:pPr>
+    </w:p>
+    <w:p>
+      <w:pPr>
+        <w:rPr>
+          <w:lang w:val="en-US"/>
+        </w:rPr>
+      </w:pPr>
+    </w:p>
+    <w:p>
+      <w:pPr>
+        <w:rPr>
+          <w:lang w:val="en-US"/>
+        </w:rPr>
+      </w:pPr>
+    </w:p>
+    <w:p>
+      <w:pPr>
+        <w:rPr>
+          <w:lang w:val="en-US"/>
+        </w:rPr>
+      </w:pPr>
+    </w:p>
+    <w:p>
+      <w:pPr>
+        <w:rPr>
+          <w:lang w:val="en-US"/>
+        </w:rPr>
+      </w:pPr>
+    </w:p>
+    <w:p>
+      <w:pPr>
+        <w:rPr>
+          <w:lang w:val="en-US"/>
+        </w:rPr>
+      </w:pPr>
+      <w:r>
+        <w:rPr>
+          <w:lang w:val="en-US"/>
+        </w:rPr>
+        <w:t>Am facut minimul de 3 vulnerabilitati, containerizarea testata si functionala (trb sa scriu documentatie sii sa intreb pe ce OS e dispozitivul lor), mai trebuie perfectionat codul pentru aplicatia vulnerabila si gasit mai multe metode de a testa (pentesting?) in afara de codurile python, sau poate mai adaug teste de python. Oricum, metodele de testare automate sa fie portabile sa poata fi containerizate. Apoi sa implementez solutiile de Securitate astfel incat sa treaca toate testele (evident trecut = teste failed, pt ca testele sunt passed daca se poate abuza vulnerabilitatea).</w:t>
       </w:r>
     </w:p>
     <w:sectPr>

</xml_diff>